<commit_message>
new stuff for 4440
</commit_message>
<xml_diff>
--- a/assets/courses/malware/spring2017/admin/MalwareSyllabus.docx
+++ b/assets/courses/malware/spring2017/admin/MalwareSyllabus.docx
@@ -73,13 +73,8 @@
               <w:pStyle w:val="InstructorInformation"/>
             </w:pPr>
             <w:r>
-              <w:t xml:space="preserve">William L. Harrison, </w:t>
-            </w:r>
-            <w:proofErr w:type="spellStart"/>
-            <w:r>
-              <w:t>Ph.D</w:t>
-            </w:r>
-            <w:proofErr w:type="spellEnd"/>
+              <w:t>William L. Harrison, Ph.D</w:t>
+            </w:r>
           </w:p>
         </w:tc>
         <w:tc>
@@ -208,7 +203,7 @@
               <w:pStyle w:val="InstructorInformation"/>
             </w:pPr>
             <w:r>
-              <w:t>MW 4-5</w:t>
+              <w:t>By appointment only.</w:t>
             </w:r>
           </w:p>
         </w:tc>
@@ -249,7 +244,7 @@
         <w:t>Text</w:t>
       </w:r>
       <w:r>
-        <w:t>books</w:t>
+        <w:t>book</w:t>
       </w:r>
       <w:r>
         <w:t>:</w:t>
@@ -275,15 +270,7 @@
         <w:t>The Art of Computer Virus Research and Defense</w:t>
       </w:r>
       <w:r>
-        <w:t xml:space="preserve">, Peter </w:t>
-      </w:r>
-      <w:proofErr w:type="spellStart"/>
-      <w:r>
-        <w:t>Szor</w:t>
-      </w:r>
-      <w:proofErr w:type="spellEnd"/>
-      <w:r>
-        <w:t>, Symantec Press/Addison Wesley, 2005.</w:t>
+        <w:t>, Peter Szor, Symantec Press/Addison Wesley, 2005.</w:t>
       </w:r>
       <w:r>
         <w:t xml:space="preserve"> </w:t>
@@ -462,7 +449,6 @@
       </w:r>
     </w:p>
     <w:p>
-      <w:proofErr w:type="gramStart"/>
       <w:r>
         <w:t xml:space="preserve">CS3280, </w:t>
       </w:r>
@@ -472,7 +458,6 @@
       <w:r>
         <w:t>3210 or equivalent.</w:t>
       </w:r>
-      <w:proofErr w:type="gramEnd"/>
     </w:p>
     <w:p>
       <w:pPr>
@@ -543,7 +528,7 @@
         <w:t>3</w:t>
       </w:r>
       <w:r>
-        <w:t>0</w:t>
+        <w:t>5</w:t>
       </w:r>
       <w:r>
         <w:t>%), various</w:t>
@@ -555,7 +540,16 @@
         <w:t>pop quizzes and clas</w:t>
       </w:r>
       <w:r>
-        <w:t>s participation (5%), and a programming assignment (25</w:t>
+        <w:t>s participation (</w:t>
+      </w:r>
+      <w:r>
+        <w:t>10</w:t>
+      </w:r>
+      <w:r>
+        <w:t>%),</w:t>
+      </w:r>
+      <w:r>
+        <w:t xml:space="preserve"> and programming assignments (15</w:t>
       </w:r>
       <w:r>
         <w:t>% total).</w:t>
@@ -785,16 +779,27 @@
         <w:t>0% each), one final exam (</w:t>
       </w:r>
       <w:r>
-        <w:t xml:space="preserve">30%), </w:t>
-      </w:r>
-      <w:r>
-        <w:t>a programming assignment</w:t>
-      </w:r>
-      <w:r>
-        <w:t xml:space="preserve"> (2</w:t>
-      </w:r>
-      <w:r>
-        <w:t xml:space="preserve">0%), and the presentation (10%). The grading scale is the standard A-F scale:  </w:t>
+        <w:t>35</w:t>
+      </w:r>
+      <w:r>
+        <w:t xml:space="preserve">%), </w:t>
+      </w:r>
+      <w:r>
+        <w:t>programming assignment</w:t>
+      </w:r>
+      <w:r>
+        <w:t>s (15</w:t>
+      </w:r>
+      <w:r>
+        <w:t xml:space="preserve">%), and the </w:t>
+      </w:r>
+      <w:r>
+        <w:t xml:space="preserve">pop quizzes and </w:t>
+      </w:r>
+      <w:bookmarkStart w:id="0" w:name="_GoBack"/>
+      <w:bookmarkEnd w:id="0"/>
+      <w:r>
+        <w:t xml:space="preserve">presentation (10%). The grading scale is the standard A-F scale:  </w:t>
       </w:r>
     </w:p>
     <w:p>
@@ -1179,15 +1184,7 @@
               <w:t>using patterns; regular express</w:t>
             </w:r>
             <w:r>
-              <w:t xml:space="preserve">ions and </w:t>
-            </w:r>
-            <w:proofErr w:type="spellStart"/>
-            <w:r>
-              <w:t>lex</w:t>
-            </w:r>
-            <w:proofErr w:type="spellEnd"/>
-            <w:r>
-              <w:t>.</w:t>
+              <w:t>ions and lex.</w:t>
             </w:r>
           </w:p>
         </w:tc>
@@ -1333,8 +1330,6 @@
             <w:r>
               <w:t>Anti-anti-virus schemes: tunneling, armor, retroviruses.</w:t>
             </w:r>
-            <w:bookmarkStart w:id="0" w:name="_GoBack"/>
-            <w:bookmarkEnd w:id="0"/>
           </w:p>
         </w:tc>
         <w:tc>
@@ -1430,15 +1425,7 @@
               <w:t>Exam 2</w:t>
             </w:r>
             <w:r>
-              <w:t xml:space="preserve">; Encrypted and </w:t>
-            </w:r>
-            <w:proofErr w:type="spellStart"/>
-            <w:r>
-              <w:t>oligomorphic</w:t>
-            </w:r>
-            <w:proofErr w:type="spellEnd"/>
-            <w:r>
-              <w:t xml:space="preserve"> viruses.</w:t>
+              <w:t>; Encrypted and oligomorphic viruses.</w:t>
             </w:r>
           </w:p>
         </w:tc>
@@ -1811,7 +1798,7 @@
       <w:rPr>
         <w:noProof/>
       </w:rPr>
-      <w:t>3</w:t>
+      <w:t>2</w:t>
     </w:r>
     <w:r>
       <w:rPr>
@@ -3385,7 +3372,7 @@
 </file>
 
 <file path=customXml/itemProps1.xml><?xml version="1.0" encoding="utf-8"?>
-<ds:datastoreItem xmlns:ds="http://schemas.openxmlformats.org/officeDocument/2006/customXml" ds:itemID="{DEB0B0CF-1DA9-F541-B47E-89D4454B6D06}">
+<ds:datastoreItem xmlns:ds="http://schemas.openxmlformats.org/officeDocument/2006/customXml" ds:itemID="{46B3DF19-6C74-1B4B-8609-AF0A40EC83F3}">
   <ds:schemaRefs>
     <ds:schemaRef ds:uri="http://schemas.openxmlformats.org/officeDocument/2006/bibliography"/>
   </ds:schemaRefs>

</xml_diff>